<commit_message>
A few minor changes to the proposal document.
</commit_message>
<xml_diff>
--- a/Pai Thesis Proposal v1.docx
+++ b/Pai Thesis Proposal v1.docx
@@ -1,6 +1,6 @@
 
 <file path=word/document.xml><?xml version="1.0" encoding="utf-8"?>
-<w:document xmlns:wpc="http://schemas.microsoft.com/office/word/2010/wordprocessingCanvas" xmlns:cx="http://schemas.microsoft.com/office/drawing/2014/chartex" xmlns:cx1="http://schemas.microsoft.com/office/drawing/2015/9/8/chartex" xmlns:cx2="http://schemas.microsoft.com/office/drawing/2015/10/21/chartex" xmlns:cx3="http://schemas.microsoft.com/office/drawing/2016/5/9/chartex" xmlns:cx4="http://schemas.microsoft.com/office/drawing/2016/5/10/chartex" xmlns:cx5="http://schemas.microsoft.com/office/drawing/2016/5/11/chartex" xmlns:cx6="http://schemas.microsoft.com/office/drawing/2016/5/12/chartex" xmlns:cx7="http://schemas.microsoft.com/office/drawing/2016/5/13/chartex" xmlns:cx8="http://schemas.microsoft.com/office/drawing/2016/5/14/chartex" xmlns:mc="http://schemas.openxmlformats.org/markup-compatibility/2006" xmlns:aink="http://schemas.microsoft.com/office/drawing/2016/ink" xmlns:am3d="http://schemas.microsoft.com/office/drawing/2017/model3d" xmlns:o="urn:schemas-microsoft-com:office:office" xmlns:r="http://schemas.openxmlformats.org/officeDocument/2006/relationships" xmlns:m="http://schemas.openxmlformats.org/officeDocument/2006/math" xmlns:v="urn:schemas-microsoft-com:vml" xmlns:wp14="http://schemas.microsoft.com/office/word/2010/wordprocessingDrawing" xmlns:wp="http://schemas.openxmlformats.org/drawingml/2006/wordprocessingDrawing" xmlns:w10="urn:schemas-microsoft-com:office:word" xmlns:w="http://schemas.openxmlformats.org/wordprocessingml/2006/main" xmlns:w14="http://schemas.microsoft.com/office/word/2010/wordml" xmlns:w15="http://schemas.microsoft.com/office/word/2012/wordml" xmlns:w16cid="http://schemas.microsoft.com/office/word/2016/wordml/cid" xmlns:w16se="http://schemas.microsoft.com/office/word/2015/wordml/symex" xmlns:wpg="http://schemas.microsoft.com/office/word/2010/wordprocessingGroup" xmlns:wpi="http://schemas.microsoft.com/office/word/2010/wordprocessingInk" xmlns:wne="http://schemas.microsoft.com/office/word/2006/wordml" xmlns:wps="http://schemas.microsoft.com/office/word/2010/wordprocessingShape" mc:Ignorable="w14 w15 w16se w16cid wp14">
+<w:document xmlns:wpc="http://schemas.microsoft.com/office/word/2010/wordprocessingCanvas" xmlns:cx="http://schemas.microsoft.com/office/drawing/2014/chartex" xmlns:cx1="http://schemas.microsoft.com/office/drawing/2015/9/8/chartex" xmlns:mc="http://schemas.openxmlformats.org/markup-compatibility/2006" xmlns:o="urn:schemas-microsoft-com:office:office" xmlns:r="http://schemas.openxmlformats.org/officeDocument/2006/relationships" xmlns:m="http://schemas.openxmlformats.org/officeDocument/2006/math" xmlns:v="urn:schemas-microsoft-com:vml" xmlns:wp14="http://schemas.microsoft.com/office/word/2010/wordprocessingDrawing" xmlns:wp="http://schemas.openxmlformats.org/drawingml/2006/wordprocessingDrawing" xmlns:w10="urn:schemas-microsoft-com:office:word" xmlns:w="http://schemas.openxmlformats.org/wordprocessingml/2006/main" xmlns:w14="http://schemas.microsoft.com/office/word/2010/wordml" xmlns:w15="http://schemas.microsoft.com/office/word/2012/wordml" xmlns:w16se="http://schemas.microsoft.com/office/word/2015/wordml/symex" xmlns:wpg="http://schemas.microsoft.com/office/word/2010/wordprocessingGroup" xmlns:wpi="http://schemas.microsoft.com/office/word/2010/wordprocessingInk" xmlns:wne="http://schemas.microsoft.com/office/word/2006/wordml" xmlns:wps="http://schemas.microsoft.com/office/word/2010/wordprocessingShape" mc:Ignorable="w14 w15 w16se wp14">
   <w:body>
     <w:sdt>
       <w:sdtPr>
@@ -349,13 +349,8 @@
                                   <w:t xml:space="preserve"> </w:t>
                                 </w:r>
                                 <w:r>
-                                  <w:t xml:space="preserve">Jennifer </w:t>
+                                  <w:t>Jennifer deWinter</w:t>
                                 </w:r>
-                                <w:proofErr w:type="spellStart"/>
-                                <w:r>
-                                  <w:t>deWinter</w:t>
-                                </w:r>
-                                <w:proofErr w:type="spellEnd"/>
                               </w:p>
                             </w:txbxContent>
                           </wps:txbx>
@@ -377,7 +372,7 @@
                   </wp:anchor>
                 </w:drawing>
               </mc:Choice>
-              <mc:Fallback>
+              <mc:Fallback xmlns:w16cid="http://schemas.microsoft.com/office/word/2016/wordml/cid" xmlns:am3d="http://schemas.microsoft.com/office/drawing/2017/model3d" xmlns:aink="http://schemas.microsoft.com/office/drawing/2016/ink" xmlns:cx8="http://schemas.microsoft.com/office/drawing/2016/5/14/chartex" xmlns:cx7="http://schemas.microsoft.com/office/drawing/2016/5/13/chartex" xmlns:cx6="http://schemas.microsoft.com/office/drawing/2016/5/12/chartex" xmlns:cx5="http://schemas.microsoft.com/office/drawing/2016/5/11/chartex" xmlns:cx4="http://schemas.microsoft.com/office/drawing/2016/5/10/chartex" xmlns:cx3="http://schemas.microsoft.com/office/drawing/2016/5/9/chartex" xmlns:cx2="http://schemas.microsoft.com/office/drawing/2015/10/21/chartex">
                 <w:pict>
                   <v:shapetype w14:anchorId="39CDA172" id="_x0000_t202" coordsize="21600,21600" o:spt="202" path="m,l,21600r21600,l21600,xe">
                     <v:stroke joinstyle="miter"/>
@@ -819,7 +814,7 @@
                   </wp:anchor>
                 </w:drawing>
               </mc:Choice>
-              <mc:Fallback>
+              <mc:Fallback xmlns:w16cid="http://schemas.microsoft.com/office/word/2016/wordml/cid" xmlns:am3d="http://schemas.microsoft.com/office/drawing/2017/model3d" xmlns:aink="http://schemas.microsoft.com/office/drawing/2016/ink" xmlns:cx8="http://schemas.microsoft.com/office/drawing/2016/5/14/chartex" xmlns:cx7="http://schemas.microsoft.com/office/drawing/2016/5/13/chartex" xmlns:cx6="http://schemas.microsoft.com/office/drawing/2016/5/12/chartex" xmlns:cx5="http://schemas.microsoft.com/office/drawing/2016/5/11/chartex" xmlns:cx4="http://schemas.microsoft.com/office/drawing/2016/5/10/chartex" xmlns:cx3="http://schemas.microsoft.com/office/drawing/2016/5/9/chartex" xmlns:cx2="http://schemas.microsoft.com/office/drawing/2015/10/21/chartex">
                 <w:pict>
                   <v:rect w14:anchorId="36F79457" id="Rectangle 132" o:spid="_x0000_s1027" style="position:absolute;margin-left:-4.4pt;margin-top:0;width:46.8pt;height:77.75pt;z-index:251659264;visibility:visible;mso-wrap-style:square;mso-width-percent:76;mso-height-percent:98;mso-top-percent:23;mso-wrap-distance-left:9pt;mso-wrap-distance-top:0;mso-wrap-distance-right:9pt;mso-wrap-distance-bottom:0;mso-position-horizontal:right;mso-position-horizontal-relative:margin;mso-position-vertical-relative:page;mso-width-percent:76;mso-height-percent:98;mso-top-percent:23;mso-width-relative:page;mso-height-relative:page;v-text-anchor:bottom" o:gfxdata="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" fillcolor="#4472c4 [3204]" stroked="f" strokeweight="1pt">
                     <o:lock v:ext="edit" aspectratio="t"/>
@@ -1215,7 +1210,17 @@
       </w:r>
     </w:p>
     <w:p>
-      <w:r>
+      <w:pPr>
+        <w:rPr>
+          <w:sz w:val="24"/>
+          <w:szCs w:val="24"/>
+        </w:rPr>
+      </w:pPr>
+      <w:r>
+        <w:rPr>
+          <w:sz w:val="24"/>
+          <w:szCs w:val="24"/>
+        </w:rPr>
         <w:t>“The conscious and intelligent manipulation of the organized habits and opinions of the masses is an important element in democratic society. Those who manipulate this unseen mechanism of society constitute an invisible government which is the true ruling power of our country.”</w:t>
       </w:r>
     </w:p>
@@ -1225,58 +1230,156 @@
         <w:rPr>
           <w:i/>
           <w:iCs/>
-        </w:rPr>
-      </w:pPr>
-      <w:r>
+          <w:sz w:val="24"/>
+          <w:szCs w:val="24"/>
+        </w:rPr>
+      </w:pPr>
+      <w:r>
+        <w:rPr>
+          <w:sz w:val="24"/>
+          <w:szCs w:val="24"/>
+        </w:rPr>
         <w:t xml:space="preserve">Edward Bernays, </w:t>
       </w:r>
       <w:r>
         <w:rPr>
           <w:i/>
           <w:iCs/>
+          <w:sz w:val="24"/>
+          <w:szCs w:val="24"/>
         </w:rPr>
         <w:t>Propaganda</w:t>
       </w:r>
     </w:p>
-    <w:p/>
+    <w:p>
+      <w:pPr>
+        <w:rPr>
+          <w:sz w:val="24"/>
+          <w:szCs w:val="24"/>
+        </w:rPr>
+      </w:pPr>
+    </w:p>
     <w:p>
       <w:pPr>
         <w:jc w:val="both"/>
-      </w:pPr>
-      <w:r>
+        <w:rPr>
+          <w:sz w:val="24"/>
+          <w:szCs w:val="24"/>
+        </w:rPr>
+      </w:pPr>
+      <w:r>
+        <w:rPr>
+          <w:sz w:val="24"/>
+          <w:szCs w:val="24"/>
+        </w:rPr>
         <w:t>The role of propaganda in shaping democracies and our perceptions of the world and the constituents within it has been the focus of significant discussion and debate among both laypeople and academics regarding the reasons, methods and consequences of such propaganda in several cases, including but not limited to the rise of autocratic leaders all over the world, and political reactions to phenomena such as climate change, immigration both voluntary and forced, and majoritarianism. Particularly notable has been the method by which changing the speed of media transmission has affected the nature of the language used in influencing the public mind based on these issues.</w:t>
       </w:r>
     </w:p>
     <w:p>
       <w:pPr>
         <w:jc w:val="both"/>
-      </w:pPr>
-      <w:r>
+        <w:rPr>
+          <w:sz w:val="24"/>
+          <w:szCs w:val="24"/>
+        </w:rPr>
+      </w:pPr>
+      <w:r>
+        <w:rPr>
+          <w:sz w:val="24"/>
+          <w:szCs w:val="24"/>
+        </w:rPr>
         <w:t xml:space="preserve">One method used in the analysis of language is the field of critical discourse analysis. </w:t>
       </w:r>
       <w:r>
+        <w:rPr>
+          <w:sz w:val="24"/>
+          <w:szCs w:val="24"/>
+        </w:rPr>
         <w:t xml:space="preserve">Cameron and </w:t>
       </w:r>
       <w:proofErr w:type="spellStart"/>
       <w:r>
+        <w:rPr>
+          <w:sz w:val="24"/>
+          <w:szCs w:val="24"/>
+        </w:rPr>
         <w:t>Panović</w:t>
       </w:r>
       <w:proofErr w:type="spellEnd"/>
       <w:r>
-        <w:t xml:space="preserve"> define critical discourse analysis as the approach to analyzing discourse which highlights its “social, ideological and political dimensions”. Discourse itself is defined by Leech and Short as “linguistic communication seen as a transaction between speaker and hearer, as an interpersonal activity whose form is determined by its social purpose”, and we can consider propaganda to be a type of discourse where a speaker speaks through any medium of communication to a large audience, crafted in a specific social context, with the purpose of influencing their perceptions or actions with regards to a particular person or issue.</w:t>
+        <w:rPr>
+          <w:sz w:val="24"/>
+          <w:szCs w:val="24"/>
+        </w:rPr>
+        <w:t xml:space="preserve"> define critical discourse analysis as the approach to analyzing discourse which highlights its “social, ideological and political dimensions.</w:t>
+      </w:r>
+      <w:r>
+        <w:rPr>
+          <w:sz w:val="24"/>
+          <w:szCs w:val="24"/>
+        </w:rPr>
+        <w:t>”</w:t>
+      </w:r>
+      <w:r>
+        <w:rPr>
+          <w:sz w:val="24"/>
+          <w:szCs w:val="24"/>
+        </w:rPr>
+        <w:t xml:space="preserve"> Discourse itself is defined by Leech and Short as “linguistic communication seen as a transaction between speaker and hearer, as an interpersonal activity whose form is determined by its social purpose,</w:t>
+      </w:r>
+      <w:r>
+        <w:rPr>
+          <w:sz w:val="24"/>
+          <w:szCs w:val="24"/>
+        </w:rPr>
+        <w:t xml:space="preserve"> </w:t>
+      </w:r>
+      <w:r>
+        <w:rPr>
+          <w:sz w:val="24"/>
+          <w:szCs w:val="24"/>
+        </w:rPr>
+        <w:t>”</w:t>
+      </w:r>
+      <w:r>
+        <w:rPr>
+          <w:sz w:val="24"/>
+          <w:szCs w:val="24"/>
+        </w:rPr>
+        <w:t xml:space="preserve"> and we can consider propaganda to be a type of discourse where a speaker speaks through any medium of communication to a large audience, crafted in a specific social context, with the purpose of influencing their perceptions or actions with regards to a particular person or issue.</w:t>
       </w:r>
     </w:p>
     <w:p>
       <w:pPr>
         <w:jc w:val="both"/>
-      </w:pPr>
-      <w:r>
-        <w:t>This document intends to propose a thesis which analyses text propaganda using artificial intelligence. This research will be used to inform the design of a prospective game that allows players to select and manipulate real-time headlines from a variety of n</w:t>
+        <w:rPr>
+          <w:sz w:val="24"/>
+          <w:szCs w:val="24"/>
+        </w:rPr>
+      </w:pPr>
+      <w:r>
+        <w:rPr>
+          <w:sz w:val="24"/>
+          <w:szCs w:val="24"/>
+        </w:rPr>
+        <w:t>This document intends to propose a thesis which analyses text propaganda using artificial intelligence. This research will be used to inform the design of a prospective game that allows players to select and manipulate real-time headlines from a variety of news outlets in order to achieve specific public opinion outcomes in a fictional</w:t>
       </w:r>
       <w:bookmarkStart w:id="0" w:name="_GoBack"/>
       <w:bookmarkEnd w:id="0"/>
       <w:r>
-        <w:t>ews outlets in order to achieve specific public opinion outcomes in a fictional context. My hope is that players experiencing the game will be able to see how propaganda operates, and how its effects might be inhibited.</w:t>
+        <w:rPr>
+          <w:sz w:val="24"/>
+          <w:szCs w:val="24"/>
+        </w:rPr>
+        <w:t xml:space="preserve"> context. My hope is that players </w:t>
+      </w:r>
+      <w:r>
+        <w:rPr>
+          <w:sz w:val="24"/>
+          <w:szCs w:val="24"/>
+        </w:rPr>
+        <w:lastRenderedPageBreak/>
+        <w:t>experiencing the game will be able to see how propaganda operates, and how its effects might be inhibited.</w:t>
       </w:r>
     </w:p>
     <w:p>
@@ -1284,7 +1387,6 @@
         <w:pStyle w:val="Heading1"/>
       </w:pPr>
       <w:r>
-        <w:lastRenderedPageBreak/>
         <w:t>Prior Research</w:t>
       </w:r>
     </w:p>
@@ -1323,7 +1425,15 @@
       </w:r>
       <w:proofErr w:type="spellEnd"/>
       <w:r>
-        <w:t xml:space="preserve">, Faris and Roberts argue that this ignores the significant asymmetry between left-leaning and right-leaning citizens’ trust in their corresponding partisan media outlets, especially in the fields of television and talk radio. </w:t>
+        <w:t xml:space="preserve">, </w:t>
+      </w:r>
+      <w:proofErr w:type="spellStart"/>
+      <w:r>
+        <w:t>Faris</w:t>
+      </w:r>
+      <w:proofErr w:type="spellEnd"/>
+      <w:r>
+        <w:t xml:space="preserve"> and Roberts argue that this ignores the significant asymmetry between left-leaning and right-leaning citizens’ trust in their corresponding partisan media outlets, especially in the fields of television and talk radio. </w:t>
       </w:r>
       <w:proofErr w:type="spellStart"/>
       <w:r>
@@ -1460,7 +1570,11 @@
       </w:r>
       <w:proofErr w:type="spellEnd"/>
       <w:r>
-        <w:t xml:space="preserve"> and Snopes have taken up this role with mixed success, with allegations of bias from both sides of the political spectrum having reduced their utility as trusted debunkers of false or misleading announcements. Baum also speaks about the possibility of weeding out fake news using algorithmic methods, which utilize bots to either correct or remove fake news, which would require collaboration between sociological academia and computer science experts, as well as careful balancing to ensure that governments do not subvert these systems to tyrannical ends.</w:t>
+        <w:t xml:space="preserve"> and Snopes have taken up this role with mixed success, with allegations of bias from both sides of the political spectrum having reduced their utility as trusted debunkers of false or misleading announcements. Baum also speaks about the possibility of weeding out fake news using algorithmic methods, which utilize bots to either correct or remove fake news, which would require collaboration between sociological academia </w:t>
+      </w:r>
+      <w:r>
+        <w:lastRenderedPageBreak/>
+        <w:t>and computer science experts, as well as careful balancing to ensure that governments do not subvert these systems to tyrannical ends.</w:t>
       </w:r>
     </w:p>
     <w:p>
@@ -1468,7 +1582,6 @@
         <w:pStyle w:val="Heading1"/>
       </w:pPr>
       <w:r>
-        <w:lastRenderedPageBreak/>
         <w:t xml:space="preserve">Research </w:t>
       </w:r>
       <w:r>
@@ -1968,21 +2081,12 @@
         </w:rPr>
         <w:t xml:space="preserve">will </w:t>
       </w:r>
-      <w:proofErr w:type="gramStart"/>
-      <w:r>
-        <w:rPr>
-          <w:sz w:val="24"/>
-          <w:szCs w:val="24"/>
-        </w:rPr>
-        <w:t>draws</w:t>
-      </w:r>
-      <w:proofErr w:type="gramEnd"/>
-      <w:r>
-        <w:rPr>
-          <w:sz w:val="24"/>
-          <w:szCs w:val="24"/>
-        </w:rPr>
-        <w:t xml:space="preserve"> its headlines from </w:t>
+      <w:r>
+        <w:rPr>
+          <w:sz w:val="24"/>
+          <w:szCs w:val="24"/>
+        </w:rPr>
+        <w:t xml:space="preserve">draws its headlines from </w:t>
       </w:r>
       <w:r>
         <w:rPr>
@@ -2094,17 +2198,8 @@
           <w:sz w:val="24"/>
           <w:szCs w:val="24"/>
         </w:rPr>
-        <w:t xml:space="preserve">will attempt to determine a set of </w:t>
-      </w:r>
-      <w:proofErr w:type="gramStart"/>
-      <w:r>
-        <w:rPr>
-          <w:sz w:val="24"/>
-          <w:szCs w:val="24"/>
-        </w:rPr>
-        <w:t>objective</w:t>
-      </w:r>
-      <w:proofErr w:type="gramEnd"/>
+        <w:t>will attempt to determine a set of objective</w:t>
+      </w:r>
       <w:r>
         <w:rPr>
           <w:sz w:val="24"/>
@@ -2160,6 +2255,7 @@
         <w:pStyle w:val="Heading1"/>
       </w:pPr>
       <w:r>
+        <w:lastRenderedPageBreak/>
         <w:t>Preliminary</w:t>
       </w:r>
       <w:r>
@@ -2267,15 +2363,20 @@
         </w:rPr>
         <w:t xml:space="preserve">’s Watson and Amazon’s </w:t>
       </w:r>
-      <w:proofErr w:type="gramStart"/>
-      <w:r>
-        <w:rPr>
-          <w:sz w:val="24"/>
-          <w:szCs w:val="24"/>
-        </w:rPr>
-        <w:t>Comprehend )</w:t>
-      </w:r>
-      <w:proofErr w:type="gramEnd"/>
+      <w:r>
+        <w:rPr>
+          <w:sz w:val="24"/>
+          <w:szCs w:val="24"/>
+        </w:rPr>
+        <w:t xml:space="preserve">Comprehend ) </w:t>
+      </w:r>
+      <w:r>
+        <w:rPr>
+          <w:sz w:val="24"/>
+          <w:szCs w:val="24"/>
+        </w:rPr>
+        <w:t>capable of</w:t>
+      </w:r>
       <w:r>
         <w:rPr>
           <w:sz w:val="24"/>
@@ -2288,10 +2389,89 @@
           <w:sz w:val="24"/>
           <w:szCs w:val="24"/>
         </w:rPr>
-        <w:t>capable of</w:t>
-      </w:r>
-      <w:r>
-        <w:rPr>
+        <w:t>evaluat</w:t>
+      </w:r>
+      <w:r>
+        <w:rPr>
+          <w:sz w:val="24"/>
+          <w:szCs w:val="24"/>
+        </w:rPr>
+        <w:t>ing</w:t>
+      </w:r>
+      <w:r>
+        <w:rPr>
+          <w:sz w:val="24"/>
+          <w:szCs w:val="24"/>
+        </w:rPr>
+        <w:t xml:space="preserve"> the semantic and emotional content of news</w:t>
+      </w:r>
+      <w:r>
+        <w:rPr>
+          <w:sz w:val="24"/>
+          <w:szCs w:val="24"/>
+        </w:rPr>
+        <w:t xml:space="preserve"> headlines. </w:t>
+      </w:r>
+      <w:r>
+        <w:rPr>
+          <w:sz w:val="24"/>
+          <w:szCs w:val="24"/>
+        </w:rPr>
+        <w:t>Sample</w:t>
+      </w:r>
+      <w:r>
+        <w:rPr>
+          <w:sz w:val="24"/>
+          <w:szCs w:val="24"/>
+        </w:rPr>
+        <w:t xml:space="preserve"> headlines were drawn from </w:t>
+      </w:r>
+      <w:r>
+        <w:rPr>
+          <w:sz w:val="24"/>
+          <w:szCs w:val="24"/>
+        </w:rPr>
+        <w:t>a variety of</w:t>
+      </w:r>
+      <w:r>
+        <w:rPr>
+          <w:sz w:val="24"/>
+          <w:szCs w:val="24"/>
+        </w:rPr>
+        <w:t xml:space="preserve"> sources such as CNN, Fox News, </w:t>
+      </w:r>
+      <w:r>
+        <w:rPr>
+          <w:sz w:val="24"/>
+          <w:szCs w:val="24"/>
+        </w:rPr>
+        <w:t xml:space="preserve">the </w:t>
+      </w:r>
+      <w:r>
+        <w:rPr>
+          <w:i/>
+          <w:sz w:val="24"/>
+          <w:szCs w:val="24"/>
+        </w:rPr>
+        <w:t>New York Times</w:t>
+      </w:r>
+      <w:r>
+        <w:rPr>
+          <w:sz w:val="24"/>
+          <w:szCs w:val="24"/>
+        </w:rPr>
+        <w:t xml:space="preserve">, </w:t>
+      </w:r>
+      <w:r>
+        <w:rPr>
+          <w:sz w:val="24"/>
+          <w:szCs w:val="24"/>
+        </w:rPr>
+        <w:t>the</w:t>
+      </w:r>
+      <w:r>
+        <w:rPr>
+          <w:i/>
           <w:sz w:val="24"/>
           <w:szCs w:val="24"/>
         </w:rPr>
@@ -2299,82 +2479,11 @@
       </w:r>
       <w:r>
         <w:rPr>
-          <w:sz w:val="24"/>
-          <w:szCs w:val="24"/>
-        </w:rPr>
-        <w:t>evaluat</w:t>
-      </w:r>
-      <w:r>
-        <w:rPr>
-          <w:sz w:val="24"/>
-          <w:szCs w:val="24"/>
-        </w:rPr>
-        <w:t>ing</w:t>
-      </w:r>
-      <w:r>
-        <w:rPr>
-          <w:sz w:val="24"/>
-          <w:szCs w:val="24"/>
-        </w:rPr>
-        <w:t xml:space="preserve"> the semantic and </w:t>
-      </w:r>
-      <w:r>
-        <w:rPr>
-          <w:sz w:val="24"/>
-          <w:szCs w:val="24"/>
-        </w:rPr>
-        <w:lastRenderedPageBreak/>
-        <w:t>emotional content of news</w:t>
-      </w:r>
-      <w:r>
-        <w:rPr>
-          <w:sz w:val="24"/>
-          <w:szCs w:val="24"/>
-        </w:rPr>
-        <w:t xml:space="preserve"> headlines. </w:t>
-      </w:r>
-      <w:r>
-        <w:rPr>
-          <w:sz w:val="24"/>
-          <w:szCs w:val="24"/>
-        </w:rPr>
-        <w:t>Sample</w:t>
-      </w:r>
-      <w:r>
-        <w:rPr>
-          <w:sz w:val="24"/>
-          <w:szCs w:val="24"/>
-        </w:rPr>
-        <w:t xml:space="preserve"> headlines were drawn from </w:t>
-      </w:r>
-      <w:r>
-        <w:rPr>
-          <w:sz w:val="24"/>
-          <w:szCs w:val="24"/>
-        </w:rPr>
-        <w:t>a variety of</w:t>
-      </w:r>
-      <w:r>
-        <w:rPr>
-          <w:sz w:val="24"/>
-          <w:szCs w:val="24"/>
-        </w:rPr>
-        <w:t xml:space="preserve"> sources such as CNN, Fox News, </w:t>
-      </w:r>
-      <w:r>
-        <w:rPr>
-          <w:sz w:val="24"/>
-          <w:szCs w:val="24"/>
-        </w:rPr>
-        <w:t xml:space="preserve">the </w:t>
-      </w:r>
-      <w:r>
-        <w:rPr>
           <w:i/>
           <w:sz w:val="24"/>
           <w:szCs w:val="24"/>
         </w:rPr>
-        <w:t>New York Times</w:t>
+        <w:t>Washington Post</w:t>
       </w:r>
       <w:r>
         <w:rPr>
@@ -2385,40 +2494,10 @@
       </w:r>
       <w:r>
         <w:rPr>
-          <w:sz w:val="24"/>
-          <w:szCs w:val="24"/>
-        </w:rPr>
-        <w:t>the</w:t>
-      </w:r>
-      <w:r>
-        <w:rPr>
           <w:i/>
           <w:sz w:val="24"/>
           <w:szCs w:val="24"/>
         </w:rPr>
-        <w:t xml:space="preserve"> </w:t>
-      </w:r>
-      <w:r>
-        <w:rPr>
-          <w:i/>
-          <w:sz w:val="24"/>
-          <w:szCs w:val="24"/>
-        </w:rPr>
-        <w:t>Washington Post</w:t>
-      </w:r>
-      <w:r>
-        <w:rPr>
-          <w:sz w:val="24"/>
-          <w:szCs w:val="24"/>
-        </w:rPr>
-        <w:t xml:space="preserve">, </w:t>
-      </w:r>
-      <w:r>
-        <w:rPr>
-          <w:i/>
-          <w:sz w:val="24"/>
-          <w:szCs w:val="24"/>
-        </w:rPr>
         <w:t>Mother Jones</w:t>
       </w:r>
       <w:r>
@@ -2546,23 +2625,7 @@
           <w:sz w:val="24"/>
           <w:szCs w:val="24"/>
         </w:rPr>
-        <w:t xml:space="preserve"> </w:t>
-      </w:r>
-      <w:proofErr w:type="gramStart"/>
-      <w:r>
-        <w:rPr>
-          <w:sz w:val="24"/>
-          <w:szCs w:val="24"/>
-        </w:rPr>
-        <w:t>sufficient</w:t>
-      </w:r>
-      <w:proofErr w:type="gramEnd"/>
-      <w:r>
-        <w:rPr>
-          <w:sz w:val="24"/>
-          <w:szCs w:val="24"/>
-        </w:rPr>
-        <w:t xml:space="preserve"> to distinguish </w:t>
+        <w:t xml:space="preserve"> sufficient to distinguish </w:t>
       </w:r>
       <w:r>
         <w:rPr>
@@ -3284,23 +3347,7 @@
           <w:sz w:val="24"/>
           <w:szCs w:val="24"/>
         </w:rPr>
-        <w:t xml:space="preserve"> be </w:t>
-      </w:r>
-      <w:proofErr w:type="gramStart"/>
-      <w:r>
-        <w:rPr>
-          <w:sz w:val="24"/>
-          <w:szCs w:val="24"/>
-        </w:rPr>
-        <w:t>sufficient</w:t>
-      </w:r>
-      <w:proofErr w:type="gramEnd"/>
-      <w:r>
-        <w:rPr>
-          <w:sz w:val="24"/>
-          <w:szCs w:val="24"/>
-        </w:rPr>
-        <w:t xml:space="preserve"> to </w:t>
+        <w:t xml:space="preserve"> be sufficient to </w:t>
       </w:r>
       <w:r>
         <w:rPr>
@@ -3621,23 +3668,7 @@
           <w:sz w:val="24"/>
           <w:szCs w:val="24"/>
         </w:rPr>
-        <w:t xml:space="preserve">“Clickbait” (the perception that the headline has been written in such a way </w:t>
-      </w:r>
-      <w:proofErr w:type="gramStart"/>
-      <w:r>
-        <w:rPr>
-          <w:sz w:val="24"/>
-          <w:szCs w:val="24"/>
-        </w:rPr>
-        <w:t>so as to</w:t>
-      </w:r>
-      <w:proofErr w:type="gramEnd"/>
-      <w:r>
-        <w:rPr>
-          <w:sz w:val="24"/>
-          <w:szCs w:val="24"/>
-        </w:rPr>
-        <w:t xml:space="preserve"> entice the user to </w:t>
+        <w:t xml:space="preserve">“Clickbait” (the perception that the headline has been written in such a way so as to entice the user to </w:t>
       </w:r>
       <w:r>
         <w:rPr>
@@ -3747,30 +3778,14 @@
           <w:sz w:val="24"/>
           <w:szCs w:val="24"/>
         </w:rPr>
-        <w:t xml:space="preserve">a </w:t>
-      </w:r>
-      <w:proofErr w:type="gramStart"/>
-      <w:r>
-        <w:rPr>
-          <w:sz w:val="24"/>
-          <w:szCs w:val="24"/>
-        </w:rPr>
-        <w:t>particular</w:t>
-      </w:r>
-      <w:r>
-        <w:rPr>
-          <w:sz w:val="24"/>
-          <w:szCs w:val="24"/>
-        </w:rPr>
-        <w:t xml:space="preserve"> agenda</w:t>
-      </w:r>
-      <w:proofErr w:type="gramEnd"/>
-      <w:r>
-        <w:rPr>
-          <w:sz w:val="24"/>
-          <w:szCs w:val="24"/>
-        </w:rPr>
-        <w:t>.</w:t>
+        <w:t>a particular</w:t>
+      </w:r>
+      <w:r>
+        <w:rPr>
+          <w:sz w:val="24"/>
+          <w:szCs w:val="24"/>
+        </w:rPr>
+        <w:t xml:space="preserve"> agenda.</w:t>
       </w:r>
     </w:p>
     <w:p>
@@ -4292,23 +4307,7 @@
           <w:sz w:val="24"/>
           <w:szCs w:val="24"/>
         </w:rPr>
-        <w:t xml:space="preserve"> 359(6380), 1094–1096. doi:10.1126/</w:t>
-      </w:r>
-      <w:proofErr w:type="gramStart"/>
-      <w:r>
-        <w:rPr>
-          <w:sz w:val="24"/>
-          <w:szCs w:val="24"/>
-        </w:rPr>
-        <w:t>science.aao</w:t>
-      </w:r>
-      <w:proofErr w:type="gramEnd"/>
-      <w:r>
-        <w:rPr>
-          <w:sz w:val="24"/>
-          <w:szCs w:val="24"/>
-        </w:rPr>
-        <w:t>2998</w:t>
+        <w:t xml:space="preserve"> 359(6380), 1094–1096. doi:10.1126/science.aao2998</w:t>
       </w:r>
       <w:r>
         <w:rPr>
@@ -4440,23 +4439,7 @@
           <w:sz w:val="24"/>
           <w:szCs w:val="24"/>
         </w:rPr>
-        <w:t xml:space="preserve">This is How Your Fear and Outrage Are Being Sold </w:t>
-      </w:r>
-      <w:proofErr w:type="gramStart"/>
-      <w:r>
-        <w:rPr>
-          <w:sz w:val="24"/>
-          <w:szCs w:val="24"/>
-        </w:rPr>
-        <w:t>For</w:t>
-      </w:r>
-      <w:proofErr w:type="gramEnd"/>
-      <w:r>
-        <w:rPr>
-          <w:sz w:val="24"/>
-          <w:szCs w:val="24"/>
-        </w:rPr>
-        <w:t xml:space="preserve"> Profit</w:t>
+        <w:t>This is How Your Fear and Outrage Are Being Sold For Profit</w:t>
       </w:r>
       <w:r>
         <w:rPr>
@@ -4545,23 +4528,7 @@
           <w:sz w:val="24"/>
           <w:szCs w:val="24"/>
         </w:rPr>
-        <w:t xml:space="preserve"> doi:10.1126/</w:t>
-      </w:r>
-      <w:proofErr w:type="gramStart"/>
-      <w:r>
-        <w:rPr>
-          <w:sz w:val="24"/>
-          <w:szCs w:val="24"/>
-        </w:rPr>
-        <w:t>science.aat</w:t>
-      </w:r>
-      <w:proofErr w:type="gramEnd"/>
-      <w:r>
-        <w:rPr>
-          <w:sz w:val="24"/>
-          <w:szCs w:val="24"/>
-        </w:rPr>
-        <w:t>5350</w:t>
+        <w:t xml:space="preserve"> doi:10.1126/science.aat5350</w:t>
       </w:r>
       <w:r>
         <w:rPr>
@@ -4593,47 +4560,54 @@
           <w:sz w:val="24"/>
           <w:szCs w:val="24"/>
         </w:rPr>
-        <w:t>, Yochai, Robert Faris, and Hal Roberts. "The Propaganda Feedback Loop." Network Propaganda: Manipulation, Disinformation, and Radicalization in American Politics</w:t>
-      </w:r>
-      <w:proofErr w:type="gramStart"/>
-      <w:r>
-        <w:rPr>
-          <w:sz w:val="24"/>
-          <w:szCs w:val="24"/>
-        </w:rPr>
-        <w:t>. :</w:t>
-      </w:r>
-      <w:proofErr w:type="gramEnd"/>
-      <w:r>
-        <w:rPr>
-          <w:sz w:val="24"/>
-          <w:szCs w:val="24"/>
-        </w:rPr>
-        <w:t xml:space="preserve"> Oxford University Press,  October 18, 2018. Oxford Scholarship Online</w:t>
-      </w:r>
-    </w:p>
-    <w:p>
-      <w:pPr>
-        <w:rPr>
-          <w:sz w:val="24"/>
-          <w:szCs w:val="24"/>
-        </w:rPr>
-      </w:pPr>
-      <w:proofErr w:type="gramStart"/>
-      <w:r>
-        <w:rPr>
-          <w:sz w:val="24"/>
-          <w:szCs w:val="24"/>
-        </w:rPr>
-        <w:t>Kumar,</w:t>
-      </w:r>
-      <w:proofErr w:type="gramEnd"/>
-      <w:r>
-        <w:rPr>
-          <w:sz w:val="24"/>
-          <w:szCs w:val="24"/>
-        </w:rPr>
-        <w:t xml:space="preserve"> Ravish (2018). </w:t>
+        <w:t xml:space="preserve">, </w:t>
+      </w:r>
+      <w:proofErr w:type="spellStart"/>
+      <w:r>
+        <w:rPr>
+          <w:sz w:val="24"/>
+          <w:szCs w:val="24"/>
+        </w:rPr>
+        <w:t>Yochai</w:t>
+      </w:r>
+      <w:proofErr w:type="spellEnd"/>
+      <w:r>
+        <w:rPr>
+          <w:sz w:val="24"/>
+          <w:szCs w:val="24"/>
+        </w:rPr>
+        <w:t xml:space="preserve">, Robert </w:t>
+      </w:r>
+      <w:proofErr w:type="spellStart"/>
+      <w:r>
+        <w:rPr>
+          <w:sz w:val="24"/>
+          <w:szCs w:val="24"/>
+        </w:rPr>
+        <w:t>Faris</w:t>
+      </w:r>
+      <w:proofErr w:type="spellEnd"/>
+      <w:r>
+        <w:rPr>
+          <w:sz w:val="24"/>
+          <w:szCs w:val="24"/>
+        </w:rPr>
+        <w:t>, and Hal Roberts. "The Propaganda Feedback Loop." Network Propaganda: Manipulation, Disinformation, and Radicalization in American Politics. : Oxford University Press,  October 18, 2018. Oxford Scholarship Online</w:t>
+      </w:r>
+    </w:p>
+    <w:p>
+      <w:pPr>
+        <w:rPr>
+          <w:sz w:val="24"/>
+          <w:szCs w:val="24"/>
+        </w:rPr>
+      </w:pPr>
+      <w:r>
+        <w:rPr>
+          <w:sz w:val="24"/>
+          <w:szCs w:val="24"/>
+        </w:rPr>
+        <w:t xml:space="preserve">Kumar, Ravish (2018). </w:t>
       </w:r>
       <w:r>
         <w:rPr>
@@ -4796,23 +4770,7 @@
           <w:sz w:val="24"/>
           <w:szCs w:val="24"/>
         </w:rPr>
-        <w:t xml:space="preserve">Jang, S., &amp; Kim, J. (n.d.). Third person effects of fake news: Fake news regulation and media literacy interventions. Computers in Human Behavior, 80, 295–302. </w:t>
-      </w:r>
-      <w:proofErr w:type="gramStart"/>
-      <w:r>
-        <w:rPr>
-          <w:sz w:val="24"/>
-          <w:szCs w:val="24"/>
-        </w:rPr>
-        <w:t>doi:10.1016/j.chb</w:t>
-      </w:r>
-      <w:proofErr w:type="gramEnd"/>
-      <w:r>
-        <w:rPr>
-          <w:sz w:val="24"/>
-          <w:szCs w:val="24"/>
-        </w:rPr>
-        <w:t>.2017.11.034</w:t>
+        <w:t>Jang, S., &amp; Kim, J. (n.d.). Third person effects of fake news: Fake news regulation and media literacy interventions. Computers in Human Behavior, 80, 295–302. doi:10.1016/j.chb.2017.11.034</w:t>
       </w:r>
     </w:p>
     <w:p>
@@ -4899,23 +4857,7 @@
           <w:sz w:val="24"/>
           <w:szCs w:val="24"/>
         </w:rPr>
-        <w:t xml:space="preserve">Brigida, M., &amp; Pratt, W. (n.d.). Fake news. North American Journal of Economics and Finance, 42, 564–573. </w:t>
-      </w:r>
-      <w:proofErr w:type="gramStart"/>
-      <w:r>
-        <w:rPr>
-          <w:sz w:val="24"/>
-          <w:szCs w:val="24"/>
-        </w:rPr>
-        <w:t>doi:10.1016/j.najef</w:t>
-      </w:r>
-      <w:proofErr w:type="gramEnd"/>
-      <w:r>
-        <w:rPr>
-          <w:sz w:val="24"/>
-          <w:szCs w:val="24"/>
-        </w:rPr>
-        <w:t>.2017.08.012</w:t>
+        <w:t>Brigida, M., &amp; Pratt, W. (n.d.). Fake news. North American Journal of Economics and Finance, 42, 564–573. doi:10.1016/j.najef.2017.08.012</w:t>
       </w:r>
     </w:p>
     <w:p>
@@ -6072,7 +6014,7 @@
 </file>
 
 <file path=word/numbering.xml><?xml version="1.0" encoding="utf-8"?>
-<w:numbering xmlns:wpc="http://schemas.microsoft.com/office/word/2010/wordprocessingCanvas" xmlns:cx="http://schemas.microsoft.com/office/drawing/2014/chartex" xmlns:cx1="http://schemas.microsoft.com/office/drawing/2015/9/8/chartex" xmlns:cx2="http://schemas.microsoft.com/office/drawing/2015/10/21/chartex" xmlns:cx3="http://schemas.microsoft.com/office/drawing/2016/5/9/chartex" xmlns:cx4="http://schemas.microsoft.com/office/drawing/2016/5/10/chartex" xmlns:cx5="http://schemas.microsoft.com/office/drawing/2016/5/11/chartex" xmlns:cx6="http://schemas.microsoft.com/office/drawing/2016/5/12/chartex" xmlns:cx7="http://schemas.microsoft.com/office/drawing/2016/5/13/chartex" xmlns:cx8="http://schemas.microsoft.com/office/drawing/2016/5/14/chartex" xmlns:mc="http://schemas.openxmlformats.org/markup-compatibility/2006" xmlns:aink="http://schemas.microsoft.com/office/drawing/2016/ink" xmlns:am3d="http://schemas.microsoft.com/office/drawing/2017/model3d" xmlns:o="urn:schemas-microsoft-com:office:office" xmlns:r="http://schemas.openxmlformats.org/officeDocument/2006/relationships" xmlns:m="http://schemas.openxmlformats.org/officeDocument/2006/math" xmlns:v="urn:schemas-microsoft-com:vml" xmlns:wp14="http://schemas.microsoft.com/office/word/2010/wordprocessingDrawing" xmlns:wp="http://schemas.openxmlformats.org/drawingml/2006/wordprocessingDrawing" xmlns:w10="urn:schemas-microsoft-com:office:word" xmlns:w="http://schemas.openxmlformats.org/wordprocessingml/2006/main" xmlns:w14="http://schemas.microsoft.com/office/word/2010/wordml" xmlns:w15="http://schemas.microsoft.com/office/word/2012/wordml" xmlns:w16cid="http://schemas.microsoft.com/office/word/2016/wordml/cid" xmlns:w16se="http://schemas.microsoft.com/office/word/2015/wordml/symex" xmlns:wpg="http://schemas.microsoft.com/office/word/2010/wordprocessingGroup" xmlns:wpi="http://schemas.microsoft.com/office/word/2010/wordprocessingInk" xmlns:wne="http://schemas.microsoft.com/office/word/2006/wordml" xmlns:wps="http://schemas.microsoft.com/office/word/2010/wordprocessingShape" mc:Ignorable="w14 w15 w16se w16cid wp14">
+<w:numbering xmlns:wpc="http://schemas.microsoft.com/office/word/2010/wordprocessingCanvas" xmlns:cx="http://schemas.microsoft.com/office/drawing/2014/chartex" xmlns:cx1="http://schemas.microsoft.com/office/drawing/2015/9/8/chartex" xmlns:mc="http://schemas.openxmlformats.org/markup-compatibility/2006" xmlns:o="urn:schemas-microsoft-com:office:office" xmlns:r="http://schemas.openxmlformats.org/officeDocument/2006/relationships" xmlns:m="http://schemas.openxmlformats.org/officeDocument/2006/math" xmlns:v="urn:schemas-microsoft-com:vml" xmlns:wp14="http://schemas.microsoft.com/office/word/2010/wordprocessingDrawing" xmlns:wp="http://schemas.openxmlformats.org/drawingml/2006/wordprocessingDrawing" xmlns:w10="urn:schemas-microsoft-com:office:word" xmlns:w="http://schemas.openxmlformats.org/wordprocessingml/2006/main" xmlns:w14="http://schemas.microsoft.com/office/word/2010/wordml" xmlns:w15="http://schemas.microsoft.com/office/word/2012/wordml" xmlns:w16se="http://schemas.microsoft.com/office/word/2015/wordml/symex" xmlns:wpg="http://schemas.microsoft.com/office/word/2010/wordprocessingGroup" xmlns:wpi="http://schemas.microsoft.com/office/word/2010/wordprocessingInk" xmlns:wne="http://schemas.microsoft.com/office/word/2006/wordml" xmlns:wps="http://schemas.microsoft.com/office/word/2010/wordprocessingShape" mc:Ignorable="w14 w15 w16se wp14">
   <w:abstractNum w:abstractNumId="0" w15:restartNumberingAfterBreak="0">
     <w:nsid w:val="1BC62238"/>
     <w:multiLevelType w:val="hybridMultilevel"/>
@@ -6353,7 +6295,7 @@
 </file>
 
 <file path=word/styles.xml><?xml version="1.0" encoding="utf-8"?>
-<w:styles xmlns:mc="http://schemas.openxmlformats.org/markup-compatibility/2006" xmlns:r="http://schemas.openxmlformats.org/officeDocument/2006/relationships" xmlns:w="http://schemas.openxmlformats.org/wordprocessingml/2006/main" xmlns:w14="http://schemas.microsoft.com/office/word/2010/wordml" xmlns:w15="http://schemas.microsoft.com/office/word/2012/wordml" xmlns:w16cid="http://schemas.microsoft.com/office/word/2016/wordml/cid" xmlns:w16se="http://schemas.microsoft.com/office/word/2015/wordml/symex" mc:Ignorable="w14 w15 w16se w16cid">
+<w:styles xmlns:mc="http://schemas.openxmlformats.org/markup-compatibility/2006" xmlns:r="http://schemas.openxmlformats.org/officeDocument/2006/relationships" xmlns:w="http://schemas.openxmlformats.org/wordprocessingml/2006/main" xmlns:w14="http://schemas.microsoft.com/office/word/2010/wordml" xmlns:w15="http://schemas.microsoft.com/office/word/2012/wordml" xmlns:w16se="http://schemas.microsoft.com/office/word/2015/wordml/symex" mc:Ignorable="w14 w15 w16se">
   <w:docDefaults>
     <w:rPrDefault>
       <w:rPr>
@@ -6369,7 +6311,7 @@
       </w:pPr>
     </w:pPrDefault>
   </w:docDefaults>
-  <w:latentStyles w:defLockedState="0" w:defUIPriority="99" w:defSemiHidden="0" w:defUnhideWhenUsed="0" w:defQFormat="0" w:count="377">
+  <w:latentStyles w:defLockedState="0" w:defUIPriority="99" w:defSemiHidden="0" w:defUnhideWhenUsed="0" w:defQFormat="0" w:count="371">
     <w:lsdException w:name="Normal" w:uiPriority="0" w:qFormat="1"/>
     <w:lsdException w:name="heading 1" w:uiPriority="9" w:qFormat="1"/>
     <w:lsdException w:name="heading 2" w:semiHidden="1" w:uiPriority="9" w:unhideWhenUsed="1" w:qFormat="1"/>
@@ -6741,12 +6683,6 @@
     <w:lsdException w:name="List Table 5 Dark Accent 6" w:uiPriority="50"/>
     <w:lsdException w:name="List Table 6 Colorful Accent 6" w:uiPriority="51"/>
     <w:lsdException w:name="List Table 7 Colorful Accent 6" w:uiPriority="52"/>
-    <w:lsdException w:name="Mention" w:semiHidden="1" w:unhideWhenUsed="1"/>
-    <w:lsdException w:name="Smart Hyperlink" w:semiHidden="1" w:unhideWhenUsed="1"/>
-    <w:lsdException w:name="Hashtag" w:semiHidden="1" w:unhideWhenUsed="1"/>
-    <w:lsdException w:name="Unresolved Mention" w:semiHidden="1" w:unhideWhenUsed="1"/>
-    <w:lsdException w:name="Smart Link" w:semiHidden="1" w:unhideWhenUsed="1"/>
-    <w:lsdException w:name="Smart Link Error" w:semiHidden="1" w:unhideWhenUsed="1"/>
   </w:latentStyles>
   <w:style w:type="paragraph" w:default="1" w:styleId="Normal">
     <w:name w:val="Normal"/>
@@ -7016,7 +6952,7 @@
       </w:rPr>
     </w:tblStylePr>
   </w:style>
-  <w:style w:type="character" w:styleId="UnresolvedMention">
+  <w:style w:type="character" w:customStyle="1" w:styleId="UnresolvedMention">
     <w:name w:val="Unresolved Mention"/>
     <w:basedOn w:val="DefaultParagraphFont"/>
     <w:uiPriority w:val="99"/>
@@ -7350,7 +7286,7 @@
 </file>
 
 <file path=customXml/itemProps2.xml><?xml version="1.0" encoding="utf-8"?>
-<ds:datastoreItem xmlns:ds="http://schemas.openxmlformats.org/officeDocument/2006/customXml" ds:itemID="{D8D95FE9-98C4-4A2F-8B45-BFD1A91FA427}">
+<ds:datastoreItem xmlns:ds="http://schemas.openxmlformats.org/officeDocument/2006/customXml" ds:itemID="{66911879-C8D3-4628-AE0B-9D1031F3F629}">
   <ds:schemaRefs>
     <ds:schemaRef ds:uri="http://schemas.openxmlformats.org/officeDocument/2006/bibliography"/>
   </ds:schemaRefs>

</xml_diff>